<commit_message>
textuelle Beschreibung Klassendiagramm verbessert; To-Do Liste hinzugefügt
</commit_message>
<xml_diff>
--- a/Doc/Klassendiagramm/Klassendiagramm.docx
+++ b/Doc/Klassendiagramm/Klassendiagramm.docx
@@ -30,45 +30,45 @@
     </w:p>
     <w:p>
       <w:r>
-        <w:t>Die Klasse WG ist für das Hinzufügen und Löschen der Bewohner zuständig. Es gibt eine Funktion zum Ausgeben einer Bewohnerliste.</w:t>
-      </w:r>
-    </w:p>
-    <w:p/>
-    <w:p>
-      <w:r>
-        <w:t xml:space="preserve">Ein Raum hat eine Art und einen Namen, die festgelegt und abgerufen werden können. </w:t>
-      </w:r>
-    </w:p>
-    <w:p>
-      <w:r>
-        <w:t xml:space="preserve">Einem Raum werden Aufgabentypen zugeteilt. Beim Aufgabentyp wird eine Häufigkeit festgelegt, in welchen Abständen die Aufgabe ausgeführt werden muss. Name, Raum und Häufigkeit können festgelegt und abgerufen werden. </w:t>
-      </w:r>
-    </w:p>
-    <w:p>
-      <w:r>
-        <w:t>Die Aufgabentypen werden in einer Aufgabenliste gespeichert.</w:t>
-      </w:r>
-      <w:r>
-        <w:t xml:space="preserve"> </w:t>
-      </w:r>
-      <w:r>
-        <w:br/>
-      </w:r>
-    </w:p>
-    <w:p>
-      <w:r>
-        <w:t xml:space="preserve">Der Putzplan besteht aus konkreten Aufgaben, die aus der Aufgabenliste ausgewählt werden und einem Bewohner aus der Bewohnerliste zugeteilt werden. </w:t>
-      </w:r>
-    </w:p>
-    <w:p/>
-    <w:p>
-      <w:r>
-        <w:t>Jedem Bewohner sind Kalender zugeteilt, in den er Termine eintragen kann. Ein Termin hat ein</w:t>
+        <w:t xml:space="preserve">Die Klasse WG ist </w:t>
+      </w:r>
+      <w:r>
+        <w:t>der Creator und hat die Verantwortlichkeit für das Erstellen der Bewohner und der Räume. Sie enthält eine Bewohnerliste und eine Raumliste.</w:t>
       </w:r>
       <w:bookmarkStart w:id="0" w:name="_GoBack"/>
       <w:bookmarkEnd w:id="0"/>
-      <w:r>
-        <w:t xml:space="preserve">en Namen, ein Datum und eine Uhrzeit, die festgelegt und abgerufen werden können- </w:t>
+    </w:p>
+    <w:p/>
+    <w:p>
+      <w:r>
+        <w:t xml:space="preserve">Ein Raum hat eine Art und einen Namen, die festgelegt und abgerufen werden können. </w:t>
+      </w:r>
+    </w:p>
+    <w:p>
+      <w:r>
+        <w:t xml:space="preserve">Einem Raum werden Aufgabentypen zugeteilt. Beim Aufgabentyp wird eine Häufigkeit festgelegt, in welchen Abständen die Aufgabe ausgeführt werden muss. Name, Raum und Häufigkeit können festgelegt und abgerufen werden. </w:t>
+      </w:r>
+    </w:p>
+    <w:p>
+      <w:r>
+        <w:t>Die Aufgabentypen werden in einer Aufgabenliste gespeichert.</w:t>
+      </w:r>
+      <w:r>
+        <w:t xml:space="preserve"> </w:t>
+      </w:r>
+      <w:r>
+        <w:br/>
+      </w:r>
+    </w:p>
+    <w:p>
+      <w:r>
+        <w:t xml:space="preserve">Der Putzplan besteht aus konkreten Aufgaben, die aus der Aufgabenliste ausgewählt werden und einem Bewohner aus der Bewohnerliste zugeteilt werden. </w:t>
+      </w:r>
+    </w:p>
+    <w:p/>
+    <w:p>
+      <w:r>
+        <w:t xml:space="preserve">Jedem Bewohner sind Kalender zugeteilt, in den er Termine eintragen kann. Ein Termin hat einen Namen, ein Datum und eine Uhrzeit, die festgelegt und abgerufen werden können- </w:t>
       </w:r>
     </w:p>
     <w:sectPr>

</xml_diff>